<commit_message>
Se añade la sentencia print a la documentación y al parser
</commit_message>
<xml_diff>
--- a/Documentacion/Documento por jorge.docx
+++ b/Documentacion/Documento por jorge.docx
@@ -1675,7 +1675,7 @@
                                 <w:rFonts w:ascii="inherit" w:eastAsia="Times New Roman" w:hAnsi="inherit"/>
                                 <w:sz w:val="20"/>
                                 <w:szCs w:val="20"/>
-                                <w:lang w:val="es-MX" w:eastAsia="es-MX"/>
+                                <w:lang w:eastAsia="es-MX"/>
                               </w:rPr>
                             </w:pPr>
                           </w:p>
@@ -1704,7 +1704,27 @@
                                 <w:sz w:val="36"/>
                                 <w:szCs w:val="36"/>
                               </w:rPr>
-                              <w:t>Rafael Antonio Gonzalez Zamora</w:t>
+                              <w:t xml:space="preserve">Rafael Antonio </w:t>
+                            </w:r>
+                            <w:proofErr w:type="spellStart"/>
+                            <w:r>
+                              <w:rPr>
+                                <w:rFonts w:ascii="Century" w:hAnsi="Century"/>
+                                <w:color w:val="000000" w:themeColor="text1"/>
+                                <w:sz w:val="36"/>
+                                <w:szCs w:val="36"/>
+                              </w:rPr>
+                              <w:t>Gonzalez</w:t>
+                            </w:r>
+                            <w:proofErr w:type="spellEnd"/>
+                            <w:r>
+                              <w:rPr>
+                                <w:rFonts w:ascii="Century" w:hAnsi="Century"/>
+                                <w:color w:val="000000" w:themeColor="text1"/>
+                                <w:sz w:val="36"/>
+                                <w:szCs w:val="36"/>
+                              </w:rPr>
+                              <w:t xml:space="preserve"> Zamora</w:t>
                             </w:r>
                             <w:r>
                               <w:rPr>
@@ -1778,16 +1798,7 @@
                                 <w:sz w:val="40"/>
                                 <w:szCs w:val="40"/>
                               </w:rPr>
-                              <w:t>-</w:t>
-                            </w:r>
-                            <w:r>
-                              <w:rPr>
-                                <w:rFonts w:ascii="Century" w:hAnsi="Century"/>
-                                <w:color w:val="000000" w:themeColor="text1"/>
-                                <w:sz w:val="40"/>
-                                <w:szCs w:val="40"/>
-                              </w:rPr>
-                              <w:t>Pablo Saúl Campos Ricalde</w:t>
+                              <w:t>-Pablo Saúl Campos Ricalde</w:t>
                             </w:r>
                             <w:r>
                               <w:rPr>
@@ -1936,7 +1947,7 @@
                           <w:rFonts w:ascii="inherit" w:eastAsia="Times New Roman" w:hAnsi="inherit"/>
                           <w:sz w:val="20"/>
                           <w:szCs w:val="20"/>
-                          <w:lang w:val="es-MX" w:eastAsia="es-MX"/>
+                          <w:lang w:eastAsia="es-MX"/>
                         </w:rPr>
                       </w:pPr>
                     </w:p>
@@ -1965,7 +1976,27 @@
                           <w:sz w:val="36"/>
                           <w:szCs w:val="36"/>
                         </w:rPr>
-                        <w:t>Rafael Antonio Gonzalez Zamora</w:t>
+                        <w:t xml:space="preserve">Rafael Antonio </w:t>
+                      </w:r>
+                      <w:proofErr w:type="spellStart"/>
+                      <w:r>
+                        <w:rPr>
+                          <w:rFonts w:ascii="Century" w:hAnsi="Century"/>
+                          <w:color w:val="000000" w:themeColor="text1"/>
+                          <w:sz w:val="36"/>
+                          <w:szCs w:val="36"/>
+                        </w:rPr>
+                        <w:t>Gonzalez</w:t>
+                      </w:r>
+                      <w:proofErr w:type="spellEnd"/>
+                      <w:r>
+                        <w:rPr>
+                          <w:rFonts w:ascii="Century" w:hAnsi="Century"/>
+                          <w:color w:val="000000" w:themeColor="text1"/>
+                          <w:sz w:val="36"/>
+                          <w:szCs w:val="36"/>
+                        </w:rPr>
+                        <w:t xml:space="preserve"> Zamora</w:t>
                       </w:r>
                       <w:r>
                         <w:rPr>
@@ -2039,16 +2070,7 @@
                           <w:sz w:val="40"/>
                           <w:szCs w:val="40"/>
                         </w:rPr>
-                        <w:t>-</w:t>
-                      </w:r>
-                      <w:r>
-                        <w:rPr>
-                          <w:rFonts w:ascii="Century" w:hAnsi="Century"/>
-                          <w:color w:val="000000" w:themeColor="text1"/>
-                          <w:sz w:val="40"/>
-                          <w:szCs w:val="40"/>
-                        </w:rPr>
-                        <w:t>Pablo Saúl Campos Ricalde</w:t>
+                        <w:t>-Pablo Saúl Campos Ricalde</w:t>
                       </w:r>
                       <w:r>
                         <w:rPr>
@@ -2752,7 +2774,7 @@
           </mc:Choice>
           <mc:Fallback>
             <w:pict>
-              <v:shape w14:anchorId="60BEDC13" id="Rectángulo: esquinas diagonales cortadas 17" o:spid="_x0000_s1033" style="position:absolute;margin-left:0;margin-top:-43.85pt;width:267.9pt;height:59.55pt;z-index:-251642880;visibility:visible;mso-wrap-style:square;mso-width-percent:0;mso-height-percent:0;mso-wrap-distance-left:9pt;mso-wrap-distance-top:0;mso-wrap-distance-right:9pt;mso-wrap-distance-bottom:0;mso-position-horizontal:left;mso-position-horizontal-relative:page;mso-position-vertical:absolute;mso-position-vertical-relative:text;mso-width-percent:0;mso-height-percent:0;mso-width-relative:margin;mso-height-relative:margin;v-text-anchor:middle" coordsize="3402623,756138" o:spt="100" o:gfxdata="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" adj="-11796480,,5400" path="m,l3024554,r378069,378069l3402623,756138r,l378069,756138,,378069,,xe" fillcolor="black [3200]" strokecolor="black [1600]" strokeweight="1pt">
+              <v:shape w14:anchorId="60BEDC13" id="Rectángulo: esquinas diagonales cortadas 17" o:spid="_x0000_s1033" style="position:absolute;margin-left:0;margin-top:-43.85pt;width:267.9pt;height:59.55pt;z-index:-251642880;visibility:visible;mso-wrap-style:square;mso-width-percent:0;mso-height-percent:0;mso-wrap-distance-left:9pt;mso-wrap-distance-top:0;mso-wrap-distance-right:9pt;mso-wrap-distance-bottom:0;mso-position-horizontal:left;mso-position-horizontal-relative:page;mso-position-vertical:absolute;mso-position-vertical-relative:text;mso-width-percent:0;mso-height-percent:0;mso-width-relative:margin;mso-height-relative:margin;v-text-anchor:middle" coordsize="3402623,756138" o:spt="100" o:gfxdata="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" adj="-11796480,,5400" path="m,l3024554,r378069,378069l3402623,756138r,l378069,756138,,378069,,xe" fillcolor="black [3200]" strokecolor="black [1600]" strokeweight="1pt">
                 <v:stroke joinstyle="miter"/>
                 <v:formulas/>
                 <v:path arrowok="t" o:connecttype="custom" o:connectlocs="0,0;3024554,0;3402623,378069;3402623,756138;3402623,756138;378069,756138;0,378069;0,0" o:connectangles="0,0,0,0,0,0,0,0" textboxrect="0,0,3402623,756138"/>
@@ -3049,6 +3071,7 @@
         </w:rPr>
         <w:t xml:space="preserve">Utilización del lenguaje </w:t>
       </w:r>
+      <w:proofErr w:type="spellStart"/>
       <w:r>
         <w:rPr>
           <w:rFonts w:ascii="Century" w:hAnsi="Century"/>
@@ -3057,6 +3080,7 @@
         </w:rPr>
         <w:t>ingles</w:t>
       </w:r>
+      <w:proofErr w:type="spellEnd"/>
       <w:r>
         <w:rPr>
           <w:rFonts w:ascii="Century" w:hAnsi="Century"/>
@@ -3112,6 +3136,7 @@
         </w:rPr>
         <w:t xml:space="preserve">Diferencia entre </w:t>
       </w:r>
+      <w:proofErr w:type="gramStart"/>
       <w:r>
         <w:rPr>
           <w:rFonts w:ascii="Century" w:hAnsi="Century"/>
@@ -3144,7 +3169,18 @@
           <w:sz w:val="28"/>
           <w:szCs w:val="28"/>
         </w:rPr>
-        <w:t xml:space="preserve">y </w:t>
+        <w:t>y</w:t>
+      </w:r>
+      <w:proofErr w:type="gramEnd"/>
+      <w:r>
+        <w:rPr>
+          <w:rFonts w:ascii="Century" w:hAnsi="Century"/>
+          <w:b/>
+          <w:bCs/>
+          <w:sz w:val="28"/>
+          <w:szCs w:val="28"/>
+        </w:rPr>
+        <w:t xml:space="preserve"> </w:t>
       </w:r>
       <w:r>
         <w:rPr>
@@ -3416,7 +3452,7 @@
           </mc:Choice>
           <mc:Fallback>
             <w:pict>
-              <v:shape w14:anchorId="2BFF4A41" id="Rectángulo: esquinas diagonales cortadas 22" o:spid="_x0000_s1034" style="position:absolute;margin-left:0;margin-top:-44.65pt;width:266.5pt;height:60.25pt;z-index:-251639808;visibility:visible;mso-wrap-style:square;mso-width-percent:0;mso-height-percent:0;mso-wrap-distance-left:9pt;mso-wrap-distance-top:0;mso-wrap-distance-right:9pt;mso-wrap-distance-bottom:0;mso-position-horizontal:left;mso-position-horizontal-relative:page;mso-position-vertical:absolute;mso-position-vertical-relative:text;mso-width-percent:0;mso-height-percent:0;mso-width-relative:margin;mso-height-relative:margin;v-text-anchor:middle" coordsize="3384550,764931" o:spt="100" o:gfxdata="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" adj="-11796480,,5400" path="m,l3002085,r382465,382466l3384550,764931r,l382466,764931,,382466,,xe" fillcolor="#65a0d7 [3032]" strokecolor="#5b9bd5 [3208]" strokeweight=".5pt">
+              <v:shape w14:anchorId="2BFF4A41" id="Rectángulo: esquinas diagonales cortadas 22" o:spid="_x0000_s1034" style="position:absolute;margin-left:0;margin-top:-44.65pt;width:266.5pt;height:60.25pt;z-index:-251639808;visibility:visible;mso-wrap-style:square;mso-width-percent:0;mso-height-percent:0;mso-wrap-distance-left:9pt;mso-wrap-distance-top:0;mso-wrap-distance-right:9pt;mso-wrap-distance-bottom:0;mso-position-horizontal:left;mso-position-horizontal-relative:page;mso-position-vertical:absolute;mso-position-vertical-relative:text;mso-width-percent:0;mso-height-percent:0;mso-width-relative:margin;mso-height-relative:margin;v-text-anchor:middle" coordsize="3384550,764931" o:spt="100" o:gfxdata="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" adj="-11796480,,5400" path="m,l3002085,r382465,382466l3384550,764931r,l382466,764931,,382466,,xe" fillcolor="#65a0d7 [3032]" strokecolor="#5b9bd5 [3208]" strokeweight=".5pt">
                 <v:fill color2="#5898d4 [3176]" rotate="t" colors="0 #71a6db;.5 #559bdb;1 #438ac9" focus="100%" type="gradient">
                   <o:fill v:ext="view" type="gradientUnscaled"/>
                 </v:fill>
@@ -3837,6 +3873,7 @@
                 <w:szCs w:val="28"/>
               </w:rPr>
             </w:pPr>
+            <w:proofErr w:type="spellStart"/>
             <w:r>
               <w:rPr>
                 <w:rFonts w:ascii="Century" w:hAnsi="Century"/>
@@ -3845,6 +3882,7 @@
               </w:rPr>
               <w:t>String</w:t>
             </w:r>
+            <w:proofErr w:type="spellEnd"/>
           </w:p>
         </w:tc>
       </w:tr>
@@ -6955,7 +6993,6 @@
                 <w:bCs/>
                 <w:spacing w:val="30"/>
                 <w:szCs w:val="28"/>
-                <w:lang w:val="es-MX"/>
               </w:rPr>
             </w:pPr>
             <w:r>
@@ -6964,7 +7001,6 @@
                 <w:bCs/>
                 <w:spacing w:val="30"/>
                 <w:szCs w:val="28"/>
-                <w:lang w:val="es-MX"/>
               </w:rPr>
               <w:t>&lt;</w:t>
             </w:r>
@@ -6974,7 +7010,6 @@
                 <w:bCs/>
                 <w:spacing w:val="30"/>
                 <w:szCs w:val="28"/>
-                <w:lang w:val="es-MX"/>
               </w:rPr>
               <w:t>NUMBER</w:t>
             </w:r>
@@ -6984,7 +7019,6 @@
                 <w:bCs/>
                 <w:spacing w:val="30"/>
                 <w:szCs w:val="28"/>
-                <w:lang w:val="es-MX"/>
               </w:rPr>
               <w:t>&gt;</w:t>
             </w:r>
@@ -7247,7 +7281,6 @@
                                 <w:szCs w:val="40"/>
                               </w:rPr>
                             </w:pPr>
-                            <w:bookmarkStart w:id="5" w:name="_GoBack"/>
                             <w:r>
                               <w:rPr>
                                 <w:rFonts w:ascii="Century" w:hAnsi="Century"/>
@@ -7257,7 +7290,6 @@
                               </w:rPr>
                               <w:t xml:space="preserve">Sintaxis del lenguaje </w:t>
                             </w:r>
-                            <w:bookmarkEnd w:id="5"/>
                           </w:p>
                         </w:txbxContent>
                       </wps:txbx>
@@ -7281,7 +7313,7 @@
           </mc:Choice>
           <mc:Fallback>
             <w:pict>
-              <v:shape w14:anchorId="56F99391" id="Rectángulo: esquinas diagonales cortadas 26" o:spid="_x0000_s1035" style="position:absolute;margin-left:0;margin-top:-45.65pt;width:266.5pt;height:60.25pt;z-index:-251635712;visibility:visible;mso-wrap-style:square;mso-width-percent:0;mso-height-percent:0;mso-wrap-distance-left:9pt;mso-wrap-distance-top:0;mso-wrap-distance-right:9pt;mso-wrap-distance-bottom:0;mso-position-horizontal:left;mso-position-horizontal-relative:page;mso-position-vertical:absolute;mso-position-vertical-relative:text;mso-width-percent:0;mso-height-percent:0;mso-width-relative:margin;mso-height-relative:margin;v-text-anchor:middle" coordsize="3384550,764931" o:spt="100" o:gfxdata="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" adj="-11796480,,5400" path="m,l3002085,r382465,382466l3384550,764931r,l382466,764931,,382466,,xe" fillcolor="#65a0d7 [3032]" strokecolor="#5b9bd5 [3208]" strokeweight=".5pt">
+              <v:shape w14:anchorId="56F99391" id="Rectángulo: esquinas diagonales cortadas 26" o:spid="_x0000_s1035" style="position:absolute;margin-left:0;margin-top:-45.65pt;width:266.5pt;height:60.25pt;z-index:-251635712;visibility:visible;mso-wrap-style:square;mso-width-percent:0;mso-height-percent:0;mso-wrap-distance-left:9pt;mso-wrap-distance-top:0;mso-wrap-distance-right:9pt;mso-wrap-distance-bottom:0;mso-position-horizontal:left;mso-position-horizontal-relative:page;mso-position-vertical:absolute;mso-position-vertical-relative:text;mso-width-percent:0;mso-height-percent:0;mso-width-relative:margin;mso-height-relative:margin;v-text-anchor:middle" coordsize="3384550,764931" o:spt="100" o:gfxdata="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" adj="-11796480,,5400" path="m,l3002085,r382465,382466l3384550,764931r,l382466,764931,,382466,,xe" fillcolor="#65a0d7 [3032]" strokecolor="#5b9bd5 [3208]" strokeweight=".5pt">
                 <v:fill color2="#5898d4 [3176]" rotate="t" colors="0 #71a6db;.5 #559bdb;1 #438ac9" focus="100%" type="gradient">
                   <o:fill v:ext="view" type="gradientUnscaled"/>
                 </v:fill>
@@ -7300,7 +7332,6 @@
                           <w:szCs w:val="40"/>
                         </w:rPr>
                       </w:pPr>
-                      <w:bookmarkStart w:id="6" w:name="_GoBack"/>
                       <w:r>
                         <w:rPr>
                           <w:rFonts w:ascii="Century" w:hAnsi="Century"/>
@@ -7310,7 +7341,6 @@
                         </w:rPr>
                         <w:t xml:space="preserve">Sintaxis del lenguaje </w:t>
                       </w:r>
-                      <w:bookmarkEnd w:id="6"/>
                     </w:p>
                   </w:txbxContent>
                 </v:textbox>
@@ -7579,6 +7609,7 @@
           <w:lang w:val="en-US"/>
         </w:rPr>
       </w:pPr>
+      <w:proofErr w:type="spellStart"/>
       <w:r>
         <w:rPr>
           <w:color w:val="000000" w:themeColor="text1"/>
@@ -7586,6 +7617,7 @@
         </w:rPr>
         <w:t>Sentencias</w:t>
       </w:r>
+      <w:proofErr w:type="spellEnd"/>
     </w:p>
     <w:p>
       <w:pPr>
@@ -7776,6 +7808,190 @@
       <w:pPr>
         <w:pStyle w:val="Code"/>
         <w:rPr>
+          <w:lang w:val="en-US"/>
+        </w:rPr>
+      </w:pPr>
+    </w:p>
+    <w:p>
+      <w:pPr>
+        <w:pStyle w:val="Code"/>
+        <w:rPr>
+          <w:lang w:val="en-US"/>
+        </w:rPr>
+      </w:pPr>
+    </w:p>
+    <w:p>
+      <w:pPr>
+        <w:pStyle w:val="Ttulo3"/>
+        <w:rPr>
+          <w:color w:val="000000" w:themeColor="text1"/>
+          <w:lang w:val="en-US"/>
+        </w:rPr>
+      </w:pPr>
+      <w:r>
+        <w:rPr>
+          <w:color w:val="000000" w:themeColor="text1"/>
+          <w:lang w:val="en-US"/>
+        </w:rPr>
+        <w:lastRenderedPageBreak/>
+        <w:t>Sentencia print</w:t>
+      </w:r>
+    </w:p>
+    <w:p>
+      <w:pPr>
+        <w:rPr>
+          <w:rFonts w:ascii="Consolas" w:hAnsi="Consolas"/>
+        </w:rPr>
+      </w:pPr>
+      <w:r>
+        <w:rPr>
+          <w:rFonts w:ascii="Consolas" w:hAnsi="Consolas"/>
+          <w:lang w:val="en-US"/>
+        </w:rPr>
+        <w:t>&lt;PRINT&gt; ::= &lt;PRINT&gt;</w:t>
+      </w:r>
+      <w:r>
+        <w:rPr>
+          <w:rFonts w:ascii="Consolas" w:hAnsi="Consolas"/>
+        </w:rPr>
+        <w:t>&lt;</w:t>
+      </w:r>
+      <w:r>
+        <w:rPr>
+          <w:rFonts w:ascii="Consolas" w:hAnsi="Consolas"/>
+        </w:rPr>
+        <w:t>LPAREN</w:t>
+      </w:r>
+      <w:r>
+        <w:rPr>
+          <w:rFonts w:ascii="Consolas" w:hAnsi="Consolas"/>
+        </w:rPr>
+        <w:t>&gt;</w:t>
+      </w:r>
+      <w:r>
+        <w:rPr>
+          <w:rFonts w:ascii="Consolas" w:hAnsi="Consolas"/>
+        </w:rPr>
+        <w:t>Imprimible()</w:t>
+      </w:r>
+      <w:r>
+        <w:rPr>
+          <w:rFonts w:ascii="Consolas" w:hAnsi="Consolas"/>
+        </w:rPr>
+        <w:t>[{&amp;Imprimible()}]</w:t>
+      </w:r>
+      <w:r>
+        <w:rPr>
+          <w:rFonts w:ascii="Consolas" w:hAnsi="Consolas"/>
+        </w:rPr>
+        <w:t>&lt;</w:t>
+      </w:r>
+      <w:r>
+        <w:rPr>
+          <w:rFonts w:ascii="Consolas" w:hAnsi="Consolas"/>
+        </w:rPr>
+        <w:t>R</w:t>
+      </w:r>
+      <w:r>
+        <w:rPr>
+          <w:rFonts w:ascii="Consolas" w:hAnsi="Consolas"/>
+        </w:rPr>
+        <w:t>PAREN</w:t>
+      </w:r>
+      <w:r>
+        <w:rPr>
+          <w:rFonts w:ascii="Consolas" w:hAnsi="Consolas"/>
+        </w:rPr>
+        <w:t>&gt;</w:t>
+      </w:r>
+    </w:p>
+    <w:p>
+      <w:pPr>
+        <w:pStyle w:val="Ttulo3"/>
+        <w:rPr>
+          <w:color w:val="000000" w:themeColor="text1"/>
+        </w:rPr>
+      </w:pPr>
+      <w:r>
+        <w:rPr>
+          <w:color w:val="000000" w:themeColor="text1"/>
+          <w:lang w:val="en-US"/>
+        </w:rPr>
+        <w:t>Imprimible</w:t>
+      </w:r>
+    </w:p>
+    <w:p>
+      <w:pPr>
+        <w:rPr>
+          <w:rFonts w:ascii="Century" w:hAnsi="Century"/>
+          <w:sz w:val="28"/>
+          <w:szCs w:val="28"/>
+          <w:lang w:val="en-US"/>
+        </w:rPr>
+      </w:pPr>
+      <w:r>
+        <w:rPr>
+          <w:rFonts w:ascii="Century" w:hAnsi="Century"/>
+          <w:sz w:val="28"/>
+          <w:szCs w:val="28"/>
+          <w:lang w:val="en-US"/>
+        </w:rPr>
+        <w:t xml:space="preserve">Un imprimible es </w:t>
+      </w:r>
+      <w:r>
+        <w:rPr>
+          <w:rFonts w:ascii="Century" w:hAnsi="Century"/>
+          <w:sz w:val="28"/>
+          <w:szCs w:val="28"/>
+          <w:lang w:val="en-US"/>
+        </w:rPr>
+        <w:t>un un token que puede tomar la forma de una</w:t>
+      </w:r>
+      <w:r>
+        <w:rPr>
+          <w:rFonts w:ascii="Century" w:hAnsi="Century"/>
+          <w:sz w:val="28"/>
+          <w:szCs w:val="28"/>
+          <w:lang w:val="en-US"/>
+        </w:rPr>
+        <w:t xml:space="preserve"> cadena de texto o del valor almacenado en cualquier identificador, dado de la siguiente manera: </w:t>
+      </w:r>
+    </w:p>
+    <w:p>
+      <w:pPr>
+        <w:rPr>
+          <w:rFonts w:ascii="Consolas" w:hAnsi="Consolas"/>
+          <w:lang w:val="en-US"/>
+        </w:rPr>
+      </w:pPr>
+      <w:r>
+        <w:rPr>
+          <w:rFonts w:ascii="Consolas" w:hAnsi="Consolas"/>
+          <w:lang w:val="en-US"/>
+        </w:rPr>
+        <w:t>&lt;IMPRIMIBLE&gt;</w:t>
+      </w:r>
+      <w:bookmarkStart w:id="5" w:name="_GoBack"/>
+      <w:bookmarkEnd w:id="5"/>
+      <w:r>
+        <w:rPr>
+          <w:rFonts w:ascii="Consolas" w:hAnsi="Consolas"/>
+          <w:lang w:val="en-US"/>
+        </w:rPr>
+        <w:t xml:space="preserve"> :: = </w:t>
+      </w:r>
+      <w:r>
+        <w:rPr>
+          <w:rFonts w:ascii="Consolas" w:hAnsi="Consolas"/>
+          <w:lang w:val="en-US"/>
+        </w:rPr>
+        <w:t>&lt;IDENTIFIER&gt;|&lt;DOUBLECOMMA&gt;&lt;CHAR&gt;*&lt;DOUBLECOMMA&gt;</w:t>
+      </w:r>
+    </w:p>
+    <w:p>
+      <w:pPr>
+        <w:rPr>
+          <w:rFonts w:ascii="Consolas" w:hAnsi="Consolas"/>
           <w:lang w:val="en-US"/>
         </w:rPr>
       </w:pPr>
@@ -8384,7 +8600,7 @@
     </w:rPrDefault>
     <w:pPrDefault/>
   </w:docDefaults>
-  <w:latentStyles w:defLockedState="0" w:defUIPriority="99" w:defSemiHidden="0" w:defUnhideWhenUsed="0" w:defQFormat="0" w:count="376">
+  <w:latentStyles w:defLockedState="0" w:defUIPriority="99" w:defSemiHidden="0" w:defUnhideWhenUsed="0" w:defQFormat="0" w:count="377">
     <w:lsdException w:name="Normal" w:uiPriority="0" w:qFormat="1"/>
     <w:lsdException w:name="heading 1" w:uiPriority="9" w:qFormat="1"/>
     <w:lsdException w:name="heading 2" w:semiHidden="1" w:uiPriority="9" w:unhideWhenUsed="1" w:qFormat="1"/>
@@ -8490,7 +8706,6 @@
     <w:lsdException w:name="HTML Sample" w:semiHidden="1" w:unhideWhenUsed="1"/>
     <w:lsdException w:name="HTML Typewriter" w:semiHidden="1" w:unhideWhenUsed="1"/>
     <w:lsdException w:name="HTML Variable" w:semiHidden="1" w:unhideWhenUsed="1"/>
-    <w:lsdException w:name="Normal Table" w:semiHidden="1" w:unhideWhenUsed="1"/>
     <w:lsdException w:name="annotation subject" w:semiHidden="1" w:unhideWhenUsed="1"/>
     <w:lsdException w:name="No List" w:semiHidden="1" w:unhideWhenUsed="1"/>
     <w:lsdException w:name="Outline List 1" w:semiHidden="1" w:unhideWhenUsed="1"/>
@@ -8537,10 +8752,8 @@
     <w:lsdException w:name="Table Subtle 2" w:semiHidden="1" w:unhideWhenUsed="1"/>
     <w:lsdException w:name="Table Web 1" w:semiHidden="1" w:unhideWhenUsed="1"/>
     <w:lsdException w:name="Table Web 2" w:semiHidden="1" w:unhideWhenUsed="1"/>
-    <w:lsdException w:name="Table Web 3" w:semiHidden="1" w:unhideWhenUsed="1"/>
     <w:lsdException w:name="Balloon Text" w:semiHidden="1" w:unhideWhenUsed="1"/>
     <w:lsdException w:name="Table Grid" w:uiPriority="39"/>
-    <w:lsdException w:name="Table Theme" w:semiHidden="1" w:unhideWhenUsed="1"/>
     <w:lsdException w:name="Placeholder Text" w:semiHidden="1"/>
     <w:lsdException w:name="No Spacing" w:uiPriority="1" w:qFormat="1"/>
     <w:lsdException w:name="Light Shading" w:uiPriority="60"/>
@@ -8761,6 +8974,7 @@
     <w:lsdException w:name="Hashtag" w:semiHidden="1" w:unhideWhenUsed="1"/>
     <w:lsdException w:name="Unresolved Mention" w:semiHidden="1" w:unhideWhenUsed="1"/>
     <w:lsdException w:name="Smart Link" w:semiHidden="1" w:unhideWhenUsed="1"/>
+    <w:lsdException w:name="Smart Link Error" w:semiHidden="1" w:unhideWhenUsed="1"/>
   </w:latentStyles>
   <w:style w:type="paragraph" w:default="1" w:styleId="Normal">
     <w:name w:val="Normal"/>
@@ -8772,7 +8986,7 @@
     <w:rPr>
       <w:sz w:val="22"/>
       <w:szCs w:val="22"/>
-      <w:lang w:val="es-ES" w:eastAsia="en-US"/>
+      <w:lang w:eastAsia="en-US"/>
     </w:rPr>
   </w:style>
   <w:style w:type="paragraph" w:styleId="Ttulo1">
@@ -9221,7 +9435,6 @@
       <w:bCs/>
       <w:spacing w:val="30"/>
       <w:szCs w:val="28"/>
-      <w:lang w:val="es-MX"/>
     </w:rPr>
   </w:style>
   <w:style w:type="character" w:customStyle="1" w:styleId="CodeChar">
@@ -9576,7 +9789,7 @@
 </file>
 
 <file path=customXml/itemProps2.xml><?xml version="1.0" encoding="utf-8"?>
-<ds:datastoreItem xmlns:ds="http://schemas.openxmlformats.org/officeDocument/2006/customXml" ds:itemID="{93BBEF90-D311-4E61-92C9-403E1924CE6A}">
+<ds:datastoreItem xmlns:ds="http://schemas.openxmlformats.org/officeDocument/2006/customXml" ds:itemID="{82E52F5B-7146-4A5E-AA47-414A410BE330}">
   <ds:schemaRefs>
     <ds:schemaRef ds:uri="http://schemas.openxmlformats.org/officeDocument/2006/bibliography"/>
   </ds:schemaRefs>

</xml_diff>